<commit_message>
commit punti 7 e 8
aggiunta dei punti 7 e 8
</commit_message>
<xml_diff>
--- a/docs/ProjectPlan.docx
+++ b/docs/ProjectPlan.docx
@@ -285,7 +285,6 @@
         </w:rPr>
       </w:pPr>
       <w:hyperlink r:id="rId14" w:anchor="heading=h.8iv5zdwdw4am" w:history="1">
-        <w:proofErr w:type="spellStart"/>
         <w:r>
           <w:rPr>
             <w:rStyle w:val="Collegamentoipertestuale"/>
@@ -294,7 +293,6 @@
           </w:rPr>
           <w:t>Workpackages</w:t>
         </w:r>
-        <w:proofErr w:type="spellEnd"/>
       </w:hyperlink>
       <w:r>
         <w:rPr>
@@ -432,13 +430,8 @@
     </w:p>
     <w:p>
       <w:r>
-        <w:t xml:space="preserve">Il progetto consiste nello sviluppo di un sistema per la gestione di una biblioteca digitale. L’obiettivo principale è creare un’applicazione che permetta di gestire i libri e gli utenti della biblioteca con un sistema di autenticazione e ruoli (es. utenti standard e amministratori). Le funzionalità principali che implementeremo </w:t>
-      </w:r>
-      <w:proofErr w:type="gramStart"/>
-      <w:r>
-        <w:t>sono :</w:t>
-      </w:r>
-      <w:proofErr w:type="gramEnd"/>
+        <w:t>Il progetto consiste nello sviluppo di un sistema per la gestione di una biblioteca digitale. L’obiettivo principale è creare un’applicazione che permetta di gestire i libri e gli utenti della biblioteca con un sistema di autenticazione e ruoli (es. utenti standard e amministratori). Le funzionalità principali che implementeremo sono :</w:t>
+      </w:r>
     </w:p>
     <w:p/>
     <w:p>
@@ -578,15 +571,7 @@
     </w:p>
     <w:p>
       <w:r>
-        <w:t xml:space="preserve">Il nostro team userà come ciclo di vita del software </w:t>
-      </w:r>
-      <w:proofErr w:type="spellStart"/>
-      <w:r>
-        <w:t>l'extreme</w:t>
-      </w:r>
-      <w:proofErr w:type="spellEnd"/>
-      <w:r>
-        <w:t xml:space="preserve"> programming con riunioni di pianificazione brevi riguardanti </w:t>
+        <w:t>Il nostro team userà come ciclo di vita del software l'extreme programming con riunioni di pianificazione brevi riguardanti </w:t>
       </w:r>
     </w:p>
     <w:p>
@@ -596,28 +581,12 @@
     </w:p>
     <w:p>
       <w:r>
-        <w:t xml:space="preserve">Il codice dell’applicazione può essere manipolato da qualsiasi sviluppatore e </w:t>
-      </w:r>
-      <w:proofErr w:type="gramStart"/>
-      <w:r>
-        <w:t>verrà  scritto</w:t>
-      </w:r>
-      <w:proofErr w:type="gramEnd"/>
-      <w:r>
-        <w:t xml:space="preserve"> in base a regole condivise. </w:t>
-      </w:r>
-    </w:p>
-    <w:p>
-      <w:r>
-        <w:t xml:space="preserve">L'architettura </w:t>
-      </w:r>
-      <w:proofErr w:type="gramStart"/>
-      <w:r>
-        <w:t>dell’applicazione  sarà</w:t>
-      </w:r>
-      <w:proofErr w:type="gramEnd"/>
-      <w:r>
-        <w:t xml:space="preserve"> più semplice possibile in modo che l'utente medio non abbia problemi nel capire il funzionamento. </w:t>
+        <w:t>Il codice dell’applicazione può essere manipolato da qualsiasi sviluppatore e verrà  scritto in base a regole condivise. </w:t>
+      </w:r>
+    </w:p>
+    <w:p>
+      <w:r>
+        <w:t>L'architettura dell’applicazione  sarà più semplice possibile in modo che l'utente medio non abbia problemi nel capire il funzionamento. </w:t>
       </w:r>
     </w:p>
     <w:p>
@@ -667,23 +636,7 @@
     </w:p>
     <w:p>
       <w:r>
-        <w:t xml:space="preserve">Infine in accordo con il ciclo di vita del </w:t>
-      </w:r>
-      <w:proofErr w:type="gramStart"/>
-      <w:r>
-        <w:t>software( XP</w:t>
-      </w:r>
-      <w:proofErr w:type="gramEnd"/>
-      <w:r>
-        <w:t xml:space="preserve">) viene anche seguita la pratica del </w:t>
-      </w:r>
-      <w:proofErr w:type="spellStart"/>
-      <w:r>
-        <w:t>whole</w:t>
-      </w:r>
-      <w:proofErr w:type="spellEnd"/>
-      <w:r>
-        <w:t xml:space="preserve"> team ossia un gruppo che include persone con diverse competenze specialistiche.</w:t>
+        <w:t>Infine in accordo con il ciclo di vita del software( XP) viene anche seguita la pratica del whole team ossia un gruppo che include persone con diverse competenze specialistiche.</w:t>
       </w:r>
     </w:p>
     <w:p>
@@ -718,31 +671,15 @@
     </w:p>
     <w:p>
       <w:r>
-        <w:t xml:space="preserve">Il progetto segue le convenzioni per la programmazione Java come </w:t>
-      </w:r>
-      <w:proofErr w:type="spellStart"/>
-      <w:r>
-        <w:t>come</w:t>
-      </w:r>
-      <w:proofErr w:type="spellEnd"/>
-      <w:r>
-        <w:t xml:space="preserve"> definite da Oracle (per info: </w:t>
+        <w:t xml:space="preserve">Il progetto segue le convenzioni per la programmazione Java come come definite da Oracle (per info: </w:t>
       </w:r>
       <w:hyperlink r:id="rId20" w:history="1">
         <w:r>
           <w:rPr>
             <w:rStyle w:val="Collegamentoipertestuale"/>
           </w:rPr>
-          <w:t xml:space="preserve">Code Conventions for the Java Programming Language: </w:t>
+          <w:t>Code Conventions for the Java Programming Language: Contents</w:t>
         </w:r>
-        <w:proofErr w:type="spellStart"/>
-        <w:r>
-          <w:rPr>
-            <w:rStyle w:val="Collegamentoipertestuale"/>
-          </w:rPr>
-          <w:t>Contents</w:t>
-        </w:r>
-        <w:proofErr w:type="spellEnd"/>
       </w:hyperlink>
       <w:r>
         <w:t>). </w:t>
@@ -772,23 +709,7 @@
         </w:r>
       </w:hyperlink>
       <w:r>
-        <w:t xml:space="preserve">) , le linee guida seguono le best practices di </w:t>
-      </w:r>
-      <w:proofErr w:type="spellStart"/>
-      <w:r>
-        <w:t>Xp</w:t>
-      </w:r>
-      <w:proofErr w:type="spellEnd"/>
-      <w:r>
-        <w:t xml:space="preserve"> ( </w:t>
-      </w:r>
-      <w:proofErr w:type="spellStart"/>
-      <w:r>
-        <w:t>extreme</w:t>
-      </w:r>
-      <w:proofErr w:type="spellEnd"/>
-      <w:r>
-        <w:t xml:space="preserve"> programming). Inoltre questo argomento è ulteriormente approfondito nel paragrafo successivo. </w:t>
+        <w:t>) , le linee guida seguono le best practices di Xp ( extreme programming). Inoltre questo argomento è ulteriormente approfondito nel paragrafo successivo. </w:t>
       </w:r>
     </w:p>
     <w:p>
@@ -850,15 +771,7 @@
         </w:numPr>
       </w:pPr>
       <w:r>
-        <w:t xml:space="preserve">Incontri: principalmente ci saranno degli incontri all'inizio di ogni settimana dove </w:t>
-      </w:r>
-      <w:proofErr w:type="gramStart"/>
-      <w:r>
-        <w:t>si  decideranno</w:t>
-      </w:r>
-      <w:proofErr w:type="gramEnd"/>
-      <w:r>
-        <w:t xml:space="preserve"> le attività che dovranno essere svolte per l'incontro successivo</w:t>
+        <w:t>Incontri: principalmente ci saranno degli incontri all'inizio di ogni settimana dove si  decideranno le attività che dovranno essere svolte per l'incontro successivo</w:t>
       </w:r>
     </w:p>
     <w:p>
@@ -868,21 +781,8 @@
           <w:numId w:val="10"/>
         </w:numPr>
       </w:pPr>
-      <w:proofErr w:type="spellStart"/>
-      <w:r>
-        <w:t>Git</w:t>
-      </w:r>
-      <w:proofErr w:type="spellEnd"/>
-      <w:r>
-        <w:t xml:space="preserve">: utilizzo di </w:t>
-      </w:r>
-      <w:proofErr w:type="spellStart"/>
-      <w:r>
-        <w:t>git</w:t>
-      </w:r>
-      <w:proofErr w:type="spellEnd"/>
-      <w:r>
-        <w:t xml:space="preserve"> nel caso si riscontrino problemi e al fine di tenere tracciate le varie   modifiche del progetto</w:t>
+      <w:r>
+        <w:t>Git: utilizzo di git nel caso si riscontrino problemi e al fine di tenere tracciate le varie   modifiche del progetto</w:t>
       </w:r>
     </w:p>
     <w:p>
@@ -951,6 +851,151 @@
     <w:p>
       <w:r>
         <w:t>inaspettate mancanze dei componenti del team per problemi inaspettati</w:t>
+      </w:r>
+    </w:p>
+    <w:p>
+      <w:pPr>
+        <w:numPr>
+          <w:ilvl w:val="0"/>
+          <w:numId w:val="12"/>
+        </w:numPr>
+        <w:rPr>
+          <w:b/>
+          <w:bCs/>
+        </w:rPr>
+      </w:pPr>
+      <w:r>
+        <w:rPr>
+          <w:b/>
+          <w:bCs/>
+        </w:rPr>
+        <w:t>Personale</w:t>
+      </w:r>
+    </w:p>
+    <w:p>
+      <w:r>
+        <w:t>Team members:</w:t>
+      </w:r>
+    </w:p>
+    <w:p>
+      <w:pPr>
+        <w:numPr>
+          <w:ilvl w:val="0"/>
+          <w:numId w:val="13"/>
+        </w:numPr>
+      </w:pPr>
+      <w:r>
+        <w:t> Epis Davide addetto alla fase di modellazione   </w:t>
+      </w:r>
+    </w:p>
+    <w:p>
+      <w:pPr>
+        <w:numPr>
+          <w:ilvl w:val="0"/>
+          <w:numId w:val="13"/>
+        </w:numPr>
+      </w:pPr>
+      <w:r>
+        <w:t> Tironi Matteo responsabile della parte grafica (Java GUI)</w:t>
+      </w:r>
+    </w:p>
+    <w:p>
+      <w:pPr>
+        <w:numPr>
+          <w:ilvl w:val="0"/>
+          <w:numId w:val="13"/>
+        </w:numPr>
+      </w:pPr>
+      <w:r>
+        <w:t> Morina Florian addetto alla parte di programmazione su eclipse </w:t>
+      </w:r>
+    </w:p>
+    <w:p>
+      <w:r>
+        <w:t>I ruoli sopra definiti indicano la principale attività svolta da ogni membro ma questo non implica l'esclusione dalle altre mansioni.</w:t>
+      </w:r>
+    </w:p>
+    <w:p>
+      <w:pPr>
+        <w:numPr>
+          <w:ilvl w:val="0"/>
+          <w:numId w:val="14"/>
+        </w:numPr>
+        <w:rPr>
+          <w:b/>
+          <w:bCs/>
+        </w:rPr>
+      </w:pPr>
+      <w:r>
+        <w:rPr>
+          <w:b/>
+          <w:bCs/>
+        </w:rPr>
+        <w:t>Metodi e tecniche</w:t>
+      </w:r>
+    </w:p>
+    <w:p>
+      <w:r>
+        <w:t>I metodi e le tecniche utilizzate durante le varie fasi del progetto, come ad esempio l'ingegneria dei requisiti e la fase di testing, saranno:</w:t>
+      </w:r>
+    </w:p>
+    <w:p>
+      <w:pPr>
+        <w:numPr>
+          <w:ilvl w:val="0"/>
+          <w:numId w:val="15"/>
+        </w:numPr>
+      </w:pPr>
+      <w:r>
+        <w:t>Documentazione: la documentazione, fondamentale per la fase di manutenzione, sarà prodotta usando Javadoc. Tale scelta permette una comprensione più approfondita del codice, facendo sviluppare così una visione più ampia sulla funzione dell'intera applicazione.</w:t>
+      </w:r>
+    </w:p>
+    <w:p>
+      <w:pPr>
+        <w:numPr>
+          <w:ilvl w:val="0"/>
+          <w:numId w:val="15"/>
+        </w:numPr>
+      </w:pPr>
+      <w:r>
+        <w:t>Scrittura dei test e determinazione delle milestones: -?-</w:t>
+      </w:r>
+    </w:p>
+    <w:p>
+      <w:pPr>
+        <w:numPr>
+          <w:ilvl w:val="0"/>
+          <w:numId w:val="15"/>
+        </w:numPr>
+      </w:pPr>
+      <w:r>
+        <w:t>Ambiente di testing e strumentazione: verrà prestata particolare attenzione alla definizione dell'ambiente di prova e delle apparecchiature che saranno utilizzate, in quanto la veridicità dei test influirà sulle proprietà del software.</w:t>
+      </w:r>
+    </w:p>
+    <w:p>
+      <w:pPr>
+        <w:numPr>
+          <w:ilvl w:val="0"/>
+          <w:numId w:val="15"/>
+        </w:numPr>
+      </w:pPr>
+      <w:r>
+        <w:t xml:space="preserve">Pianificazione di test e procedure di accettazione: l'ordine dei test e di integrazione verrà indicato chiaramente, così da poter ragionare in maniera attenta e corretta su ogni elemento, in particolare </w:t>
+      </w:r>
+      <w:r>
+        <w:lastRenderedPageBreak/>
+        <w:t>le varie procedure di test di accettazione verranno definite in modo da garantire  una buona valutazione delle varie funzioni implementate.</w:t>
+      </w:r>
+    </w:p>
+    <w:p>
+      <w:pPr>
+        <w:numPr>
+          <w:ilvl w:val="0"/>
+          <w:numId w:val="15"/>
+        </w:numPr>
+      </w:pPr>
+      <w:r>
+        <w:t>Ambiente di sviluppo: come IDE per lo sviluppo del codice verrà utilizzate Eclipse con, come linguaggio di programmazione, Java.</w:t>
       </w:r>
     </w:p>
     <w:p/>
@@ -1116,6 +1161,155 @@
     </w:lvl>
   </w:abstractNum>
   <w:abstractNum w:abstractNumId="1" w15:restartNumberingAfterBreak="0">
+    <w:nsid w:val="089B615E"/>
+    <w:multiLevelType w:val="multilevel"/>
+    <w:tmpl w:val="310C1158"/>
+    <w:lvl w:ilvl="0">
+      <w:start w:val="1"/>
+      <w:numFmt w:val="bullet"/>
+      <w:lvlText w:val=""/>
+      <w:lvlJc w:val="left"/>
+      <w:pPr>
+        <w:tabs>
+          <w:tab w:val="num" w:pos="720"/>
+        </w:tabs>
+        <w:ind w:left="720" w:hanging="360"/>
+      </w:pPr>
+      <w:rPr>
+        <w:rFonts w:ascii="Symbol" w:hAnsi="Symbol" w:hint="default"/>
+        <w:sz w:val="20"/>
+      </w:rPr>
+    </w:lvl>
+    <w:lvl w:ilvl="1" w:tentative="1">
+      <w:start w:val="1"/>
+      <w:numFmt w:val="bullet"/>
+      <w:lvlText w:val="o"/>
+      <w:lvlJc w:val="left"/>
+      <w:pPr>
+        <w:tabs>
+          <w:tab w:val="num" w:pos="1440"/>
+        </w:tabs>
+        <w:ind w:left="1440" w:hanging="360"/>
+      </w:pPr>
+      <w:rPr>
+        <w:rFonts w:ascii="Courier New" w:hAnsi="Courier New" w:hint="default"/>
+        <w:sz w:val="20"/>
+      </w:rPr>
+    </w:lvl>
+    <w:lvl w:ilvl="2" w:tentative="1">
+      <w:start w:val="1"/>
+      <w:numFmt w:val="bullet"/>
+      <w:lvlText w:val=""/>
+      <w:lvlJc w:val="left"/>
+      <w:pPr>
+        <w:tabs>
+          <w:tab w:val="num" w:pos="2160"/>
+        </w:tabs>
+        <w:ind w:left="2160" w:hanging="360"/>
+      </w:pPr>
+      <w:rPr>
+        <w:rFonts w:ascii="Wingdings" w:hAnsi="Wingdings" w:hint="default"/>
+        <w:sz w:val="20"/>
+      </w:rPr>
+    </w:lvl>
+    <w:lvl w:ilvl="3" w:tentative="1">
+      <w:start w:val="1"/>
+      <w:numFmt w:val="bullet"/>
+      <w:lvlText w:val=""/>
+      <w:lvlJc w:val="left"/>
+      <w:pPr>
+        <w:tabs>
+          <w:tab w:val="num" w:pos="2880"/>
+        </w:tabs>
+        <w:ind w:left="2880" w:hanging="360"/>
+      </w:pPr>
+      <w:rPr>
+        <w:rFonts w:ascii="Wingdings" w:hAnsi="Wingdings" w:hint="default"/>
+        <w:sz w:val="20"/>
+      </w:rPr>
+    </w:lvl>
+    <w:lvl w:ilvl="4" w:tentative="1">
+      <w:start w:val="1"/>
+      <w:numFmt w:val="bullet"/>
+      <w:lvlText w:val=""/>
+      <w:lvlJc w:val="left"/>
+      <w:pPr>
+        <w:tabs>
+          <w:tab w:val="num" w:pos="3600"/>
+        </w:tabs>
+        <w:ind w:left="3600" w:hanging="360"/>
+      </w:pPr>
+      <w:rPr>
+        <w:rFonts w:ascii="Wingdings" w:hAnsi="Wingdings" w:hint="default"/>
+        <w:sz w:val="20"/>
+      </w:rPr>
+    </w:lvl>
+    <w:lvl w:ilvl="5" w:tentative="1">
+      <w:start w:val="1"/>
+      <w:numFmt w:val="bullet"/>
+      <w:lvlText w:val=""/>
+      <w:lvlJc w:val="left"/>
+      <w:pPr>
+        <w:tabs>
+          <w:tab w:val="num" w:pos="4320"/>
+        </w:tabs>
+        <w:ind w:left="4320" w:hanging="360"/>
+      </w:pPr>
+      <w:rPr>
+        <w:rFonts w:ascii="Wingdings" w:hAnsi="Wingdings" w:hint="default"/>
+        <w:sz w:val="20"/>
+      </w:rPr>
+    </w:lvl>
+    <w:lvl w:ilvl="6" w:tentative="1">
+      <w:start w:val="1"/>
+      <w:numFmt w:val="bullet"/>
+      <w:lvlText w:val=""/>
+      <w:lvlJc w:val="left"/>
+      <w:pPr>
+        <w:tabs>
+          <w:tab w:val="num" w:pos="5040"/>
+        </w:tabs>
+        <w:ind w:left="5040" w:hanging="360"/>
+      </w:pPr>
+      <w:rPr>
+        <w:rFonts w:ascii="Wingdings" w:hAnsi="Wingdings" w:hint="default"/>
+        <w:sz w:val="20"/>
+      </w:rPr>
+    </w:lvl>
+    <w:lvl w:ilvl="7" w:tentative="1">
+      <w:start w:val="1"/>
+      <w:numFmt w:val="bullet"/>
+      <w:lvlText w:val=""/>
+      <w:lvlJc w:val="left"/>
+      <w:pPr>
+        <w:tabs>
+          <w:tab w:val="num" w:pos="5760"/>
+        </w:tabs>
+        <w:ind w:left="5760" w:hanging="360"/>
+      </w:pPr>
+      <w:rPr>
+        <w:rFonts w:ascii="Wingdings" w:hAnsi="Wingdings" w:hint="default"/>
+        <w:sz w:val="20"/>
+      </w:rPr>
+    </w:lvl>
+    <w:lvl w:ilvl="8" w:tentative="1">
+      <w:start w:val="1"/>
+      <w:numFmt w:val="bullet"/>
+      <w:lvlText w:val=""/>
+      <w:lvlJc w:val="left"/>
+      <w:pPr>
+        <w:tabs>
+          <w:tab w:val="num" w:pos="6480"/>
+        </w:tabs>
+        <w:ind w:left="6480" w:hanging="360"/>
+      </w:pPr>
+      <w:rPr>
+        <w:rFonts w:ascii="Wingdings" w:hAnsi="Wingdings" w:hint="default"/>
+        <w:sz w:val="20"/>
+      </w:rPr>
+    </w:lvl>
+  </w:abstractNum>
+  <w:abstractNum w:abstractNumId="2" w15:restartNumberingAfterBreak="0">
     <w:nsid w:val="18DE313F"/>
     <w:multiLevelType w:val="multilevel"/>
     <w:tmpl w:val="EC60AE26"/>
@@ -1228,7 +1422,7 @@
       </w:pPr>
     </w:lvl>
   </w:abstractNum>
-  <w:abstractNum w:abstractNumId="2" w15:restartNumberingAfterBreak="0">
+  <w:abstractNum w:abstractNumId="3" w15:restartNumberingAfterBreak="0">
     <w:nsid w:val="2C9048C5"/>
     <w:multiLevelType w:val="multilevel"/>
     <w:tmpl w:val="E58E1BE0"/>
@@ -1377,7 +1571,7 @@
       </w:rPr>
     </w:lvl>
   </w:abstractNum>
-  <w:abstractNum w:abstractNumId="3" w15:restartNumberingAfterBreak="0">
+  <w:abstractNum w:abstractNumId="4" w15:restartNumberingAfterBreak="0">
     <w:nsid w:val="3B8F2531"/>
     <w:multiLevelType w:val="multilevel"/>
     <w:tmpl w:val="0B8C59E8"/>
@@ -1490,7 +1684,120 @@
       </w:pPr>
     </w:lvl>
   </w:abstractNum>
-  <w:abstractNum w:abstractNumId="4" w15:restartNumberingAfterBreak="0">
+  <w:abstractNum w:abstractNumId="5" w15:restartNumberingAfterBreak="0">
+    <w:nsid w:val="40F110E0"/>
+    <w:multiLevelType w:val="multilevel"/>
+    <w:tmpl w:val="1BC6BA08"/>
+    <w:lvl w:ilvl="0">
+      <w:start w:val="7"/>
+      <w:numFmt w:val="decimal"/>
+      <w:lvlText w:val="%1."/>
+      <w:lvlJc w:val="left"/>
+      <w:pPr>
+        <w:tabs>
+          <w:tab w:val="num" w:pos="720"/>
+        </w:tabs>
+        <w:ind w:left="720" w:hanging="360"/>
+      </w:pPr>
+    </w:lvl>
+    <w:lvl w:ilvl="1" w:tentative="1">
+      <w:start w:val="1"/>
+      <w:numFmt w:val="decimal"/>
+      <w:lvlText w:val="%2."/>
+      <w:lvlJc w:val="left"/>
+      <w:pPr>
+        <w:tabs>
+          <w:tab w:val="num" w:pos="1440"/>
+        </w:tabs>
+        <w:ind w:left="1440" w:hanging="360"/>
+      </w:pPr>
+    </w:lvl>
+    <w:lvl w:ilvl="2" w:tentative="1">
+      <w:start w:val="1"/>
+      <w:numFmt w:val="decimal"/>
+      <w:lvlText w:val="%3."/>
+      <w:lvlJc w:val="left"/>
+      <w:pPr>
+        <w:tabs>
+          <w:tab w:val="num" w:pos="2160"/>
+        </w:tabs>
+        <w:ind w:left="2160" w:hanging="360"/>
+      </w:pPr>
+    </w:lvl>
+    <w:lvl w:ilvl="3" w:tentative="1">
+      <w:start w:val="1"/>
+      <w:numFmt w:val="decimal"/>
+      <w:lvlText w:val="%4."/>
+      <w:lvlJc w:val="left"/>
+      <w:pPr>
+        <w:tabs>
+          <w:tab w:val="num" w:pos="2880"/>
+        </w:tabs>
+        <w:ind w:left="2880" w:hanging="360"/>
+      </w:pPr>
+    </w:lvl>
+    <w:lvl w:ilvl="4" w:tentative="1">
+      <w:start w:val="1"/>
+      <w:numFmt w:val="decimal"/>
+      <w:lvlText w:val="%5."/>
+      <w:lvlJc w:val="left"/>
+      <w:pPr>
+        <w:tabs>
+          <w:tab w:val="num" w:pos="3600"/>
+        </w:tabs>
+        <w:ind w:left="3600" w:hanging="360"/>
+      </w:pPr>
+    </w:lvl>
+    <w:lvl w:ilvl="5" w:tentative="1">
+      <w:start w:val="1"/>
+      <w:numFmt w:val="decimal"/>
+      <w:lvlText w:val="%6."/>
+      <w:lvlJc w:val="left"/>
+      <w:pPr>
+        <w:tabs>
+          <w:tab w:val="num" w:pos="4320"/>
+        </w:tabs>
+        <w:ind w:left="4320" w:hanging="360"/>
+      </w:pPr>
+    </w:lvl>
+    <w:lvl w:ilvl="6" w:tentative="1">
+      <w:start w:val="1"/>
+      <w:numFmt w:val="decimal"/>
+      <w:lvlText w:val="%7."/>
+      <w:lvlJc w:val="left"/>
+      <w:pPr>
+        <w:tabs>
+          <w:tab w:val="num" w:pos="5040"/>
+        </w:tabs>
+        <w:ind w:left="5040" w:hanging="360"/>
+      </w:pPr>
+    </w:lvl>
+    <w:lvl w:ilvl="7" w:tentative="1">
+      <w:start w:val="1"/>
+      <w:numFmt w:val="decimal"/>
+      <w:lvlText w:val="%8."/>
+      <w:lvlJc w:val="left"/>
+      <w:pPr>
+        <w:tabs>
+          <w:tab w:val="num" w:pos="5760"/>
+        </w:tabs>
+        <w:ind w:left="5760" w:hanging="360"/>
+      </w:pPr>
+    </w:lvl>
+    <w:lvl w:ilvl="8" w:tentative="1">
+      <w:start w:val="1"/>
+      <w:numFmt w:val="decimal"/>
+      <w:lvlText w:val="%9."/>
+      <w:lvlJc w:val="left"/>
+      <w:pPr>
+        <w:tabs>
+          <w:tab w:val="num" w:pos="6480"/>
+        </w:tabs>
+        <w:ind w:left="6480" w:hanging="360"/>
+      </w:pPr>
+    </w:lvl>
+  </w:abstractNum>
+  <w:abstractNum w:abstractNumId="6" w15:restartNumberingAfterBreak="0">
     <w:nsid w:val="42155A82"/>
     <w:multiLevelType w:val="multilevel"/>
     <w:tmpl w:val="F2C621D6"/>
@@ -1603,7 +1910,7 @@
       </w:pPr>
     </w:lvl>
   </w:abstractNum>
-  <w:abstractNum w:abstractNumId="5" w15:restartNumberingAfterBreak="0">
+  <w:abstractNum w:abstractNumId="7" w15:restartNumberingAfterBreak="0">
     <w:nsid w:val="434502F1"/>
     <w:multiLevelType w:val="multilevel"/>
     <w:tmpl w:val="14208AAA"/>
@@ -1716,7 +2023,7 @@
       </w:pPr>
     </w:lvl>
   </w:abstractNum>
-  <w:abstractNum w:abstractNumId="6" w15:restartNumberingAfterBreak="0">
+  <w:abstractNum w:abstractNumId="8" w15:restartNumberingAfterBreak="0">
     <w:nsid w:val="45365C7C"/>
     <w:multiLevelType w:val="multilevel"/>
     <w:tmpl w:val="95CE7026"/>
@@ -1865,7 +2172,7 @@
       </w:rPr>
     </w:lvl>
   </w:abstractNum>
-  <w:abstractNum w:abstractNumId="7" w15:restartNumberingAfterBreak="0">
+  <w:abstractNum w:abstractNumId="9" w15:restartNumberingAfterBreak="0">
     <w:nsid w:val="4870274E"/>
     <w:multiLevelType w:val="multilevel"/>
     <w:tmpl w:val="40823E72"/>
@@ -1978,7 +2285,156 @@
       </w:pPr>
     </w:lvl>
   </w:abstractNum>
-  <w:abstractNum w:abstractNumId="8" w15:restartNumberingAfterBreak="0">
+  <w:abstractNum w:abstractNumId="10" w15:restartNumberingAfterBreak="0">
+    <w:nsid w:val="57E356C5"/>
+    <w:multiLevelType w:val="multilevel"/>
+    <w:tmpl w:val="202A2BF6"/>
+    <w:lvl w:ilvl="0">
+      <w:start w:val="1"/>
+      <w:numFmt w:val="bullet"/>
+      <w:lvlText w:val=""/>
+      <w:lvlJc w:val="left"/>
+      <w:pPr>
+        <w:tabs>
+          <w:tab w:val="num" w:pos="720"/>
+        </w:tabs>
+        <w:ind w:left="720" w:hanging="360"/>
+      </w:pPr>
+      <w:rPr>
+        <w:rFonts w:ascii="Symbol" w:hAnsi="Symbol" w:hint="default"/>
+        <w:sz w:val="20"/>
+      </w:rPr>
+    </w:lvl>
+    <w:lvl w:ilvl="1" w:tentative="1">
+      <w:start w:val="1"/>
+      <w:numFmt w:val="bullet"/>
+      <w:lvlText w:val="o"/>
+      <w:lvlJc w:val="left"/>
+      <w:pPr>
+        <w:tabs>
+          <w:tab w:val="num" w:pos="1440"/>
+        </w:tabs>
+        <w:ind w:left="1440" w:hanging="360"/>
+      </w:pPr>
+      <w:rPr>
+        <w:rFonts w:ascii="Courier New" w:hAnsi="Courier New" w:hint="default"/>
+        <w:sz w:val="20"/>
+      </w:rPr>
+    </w:lvl>
+    <w:lvl w:ilvl="2" w:tentative="1">
+      <w:start w:val="1"/>
+      <w:numFmt w:val="bullet"/>
+      <w:lvlText w:val=""/>
+      <w:lvlJc w:val="left"/>
+      <w:pPr>
+        <w:tabs>
+          <w:tab w:val="num" w:pos="2160"/>
+        </w:tabs>
+        <w:ind w:left="2160" w:hanging="360"/>
+      </w:pPr>
+      <w:rPr>
+        <w:rFonts w:ascii="Wingdings" w:hAnsi="Wingdings" w:hint="default"/>
+        <w:sz w:val="20"/>
+      </w:rPr>
+    </w:lvl>
+    <w:lvl w:ilvl="3" w:tentative="1">
+      <w:start w:val="1"/>
+      <w:numFmt w:val="bullet"/>
+      <w:lvlText w:val=""/>
+      <w:lvlJc w:val="left"/>
+      <w:pPr>
+        <w:tabs>
+          <w:tab w:val="num" w:pos="2880"/>
+        </w:tabs>
+        <w:ind w:left="2880" w:hanging="360"/>
+      </w:pPr>
+      <w:rPr>
+        <w:rFonts w:ascii="Wingdings" w:hAnsi="Wingdings" w:hint="default"/>
+        <w:sz w:val="20"/>
+      </w:rPr>
+    </w:lvl>
+    <w:lvl w:ilvl="4" w:tentative="1">
+      <w:start w:val="1"/>
+      <w:numFmt w:val="bullet"/>
+      <w:lvlText w:val=""/>
+      <w:lvlJc w:val="left"/>
+      <w:pPr>
+        <w:tabs>
+          <w:tab w:val="num" w:pos="3600"/>
+        </w:tabs>
+        <w:ind w:left="3600" w:hanging="360"/>
+      </w:pPr>
+      <w:rPr>
+        <w:rFonts w:ascii="Wingdings" w:hAnsi="Wingdings" w:hint="default"/>
+        <w:sz w:val="20"/>
+      </w:rPr>
+    </w:lvl>
+    <w:lvl w:ilvl="5" w:tentative="1">
+      <w:start w:val="1"/>
+      <w:numFmt w:val="bullet"/>
+      <w:lvlText w:val=""/>
+      <w:lvlJc w:val="left"/>
+      <w:pPr>
+        <w:tabs>
+          <w:tab w:val="num" w:pos="4320"/>
+        </w:tabs>
+        <w:ind w:left="4320" w:hanging="360"/>
+      </w:pPr>
+      <w:rPr>
+        <w:rFonts w:ascii="Wingdings" w:hAnsi="Wingdings" w:hint="default"/>
+        <w:sz w:val="20"/>
+      </w:rPr>
+    </w:lvl>
+    <w:lvl w:ilvl="6" w:tentative="1">
+      <w:start w:val="1"/>
+      <w:numFmt w:val="bullet"/>
+      <w:lvlText w:val=""/>
+      <w:lvlJc w:val="left"/>
+      <w:pPr>
+        <w:tabs>
+          <w:tab w:val="num" w:pos="5040"/>
+        </w:tabs>
+        <w:ind w:left="5040" w:hanging="360"/>
+      </w:pPr>
+      <w:rPr>
+        <w:rFonts w:ascii="Wingdings" w:hAnsi="Wingdings" w:hint="default"/>
+        <w:sz w:val="20"/>
+      </w:rPr>
+    </w:lvl>
+    <w:lvl w:ilvl="7" w:tentative="1">
+      <w:start w:val="1"/>
+      <w:numFmt w:val="bullet"/>
+      <w:lvlText w:val=""/>
+      <w:lvlJc w:val="left"/>
+      <w:pPr>
+        <w:tabs>
+          <w:tab w:val="num" w:pos="5760"/>
+        </w:tabs>
+        <w:ind w:left="5760" w:hanging="360"/>
+      </w:pPr>
+      <w:rPr>
+        <w:rFonts w:ascii="Wingdings" w:hAnsi="Wingdings" w:hint="default"/>
+        <w:sz w:val="20"/>
+      </w:rPr>
+    </w:lvl>
+    <w:lvl w:ilvl="8" w:tentative="1">
+      <w:start w:val="1"/>
+      <w:numFmt w:val="bullet"/>
+      <w:lvlText w:val=""/>
+      <w:lvlJc w:val="left"/>
+      <w:pPr>
+        <w:tabs>
+          <w:tab w:val="num" w:pos="6480"/>
+        </w:tabs>
+        <w:ind w:left="6480" w:hanging="360"/>
+      </w:pPr>
+      <w:rPr>
+        <w:rFonts w:ascii="Wingdings" w:hAnsi="Wingdings" w:hint="default"/>
+        <w:sz w:val="20"/>
+      </w:rPr>
+    </w:lvl>
+  </w:abstractNum>
+  <w:abstractNum w:abstractNumId="11" w15:restartNumberingAfterBreak="0">
     <w:nsid w:val="634F13D6"/>
     <w:multiLevelType w:val="multilevel"/>
     <w:tmpl w:val="79067534"/>
@@ -2127,7 +2583,7 @@
       </w:rPr>
     </w:lvl>
   </w:abstractNum>
-  <w:abstractNum w:abstractNumId="9" w15:restartNumberingAfterBreak="0">
+  <w:abstractNum w:abstractNumId="12" w15:restartNumberingAfterBreak="0">
     <w:nsid w:val="72100FA2"/>
     <w:multiLevelType w:val="multilevel"/>
     <w:tmpl w:val="CB3411EA"/>
@@ -2240,7 +2696,120 @@
       </w:pPr>
     </w:lvl>
   </w:abstractNum>
-  <w:abstractNum w:abstractNumId="10" w15:restartNumberingAfterBreak="0">
+  <w:abstractNum w:abstractNumId="13" w15:restartNumberingAfterBreak="0">
+    <w:nsid w:val="73AA09E1"/>
+    <w:multiLevelType w:val="multilevel"/>
+    <w:tmpl w:val="46B01D56"/>
+    <w:lvl w:ilvl="0">
+      <w:start w:val="8"/>
+      <w:numFmt w:val="decimal"/>
+      <w:lvlText w:val="%1."/>
+      <w:lvlJc w:val="left"/>
+      <w:pPr>
+        <w:tabs>
+          <w:tab w:val="num" w:pos="720"/>
+        </w:tabs>
+        <w:ind w:left="720" w:hanging="360"/>
+      </w:pPr>
+    </w:lvl>
+    <w:lvl w:ilvl="1" w:tentative="1">
+      <w:start w:val="1"/>
+      <w:numFmt w:val="decimal"/>
+      <w:lvlText w:val="%2."/>
+      <w:lvlJc w:val="left"/>
+      <w:pPr>
+        <w:tabs>
+          <w:tab w:val="num" w:pos="1440"/>
+        </w:tabs>
+        <w:ind w:left="1440" w:hanging="360"/>
+      </w:pPr>
+    </w:lvl>
+    <w:lvl w:ilvl="2" w:tentative="1">
+      <w:start w:val="1"/>
+      <w:numFmt w:val="decimal"/>
+      <w:lvlText w:val="%3."/>
+      <w:lvlJc w:val="left"/>
+      <w:pPr>
+        <w:tabs>
+          <w:tab w:val="num" w:pos="2160"/>
+        </w:tabs>
+        <w:ind w:left="2160" w:hanging="360"/>
+      </w:pPr>
+    </w:lvl>
+    <w:lvl w:ilvl="3" w:tentative="1">
+      <w:start w:val="1"/>
+      <w:numFmt w:val="decimal"/>
+      <w:lvlText w:val="%4."/>
+      <w:lvlJc w:val="left"/>
+      <w:pPr>
+        <w:tabs>
+          <w:tab w:val="num" w:pos="2880"/>
+        </w:tabs>
+        <w:ind w:left="2880" w:hanging="360"/>
+      </w:pPr>
+    </w:lvl>
+    <w:lvl w:ilvl="4" w:tentative="1">
+      <w:start w:val="1"/>
+      <w:numFmt w:val="decimal"/>
+      <w:lvlText w:val="%5."/>
+      <w:lvlJc w:val="left"/>
+      <w:pPr>
+        <w:tabs>
+          <w:tab w:val="num" w:pos="3600"/>
+        </w:tabs>
+        <w:ind w:left="3600" w:hanging="360"/>
+      </w:pPr>
+    </w:lvl>
+    <w:lvl w:ilvl="5" w:tentative="1">
+      <w:start w:val="1"/>
+      <w:numFmt w:val="decimal"/>
+      <w:lvlText w:val="%6."/>
+      <w:lvlJc w:val="left"/>
+      <w:pPr>
+        <w:tabs>
+          <w:tab w:val="num" w:pos="4320"/>
+        </w:tabs>
+        <w:ind w:left="4320" w:hanging="360"/>
+      </w:pPr>
+    </w:lvl>
+    <w:lvl w:ilvl="6" w:tentative="1">
+      <w:start w:val="1"/>
+      <w:numFmt w:val="decimal"/>
+      <w:lvlText w:val="%7."/>
+      <w:lvlJc w:val="left"/>
+      <w:pPr>
+        <w:tabs>
+          <w:tab w:val="num" w:pos="5040"/>
+        </w:tabs>
+        <w:ind w:left="5040" w:hanging="360"/>
+      </w:pPr>
+    </w:lvl>
+    <w:lvl w:ilvl="7" w:tentative="1">
+      <w:start w:val="1"/>
+      <w:numFmt w:val="decimal"/>
+      <w:lvlText w:val="%8."/>
+      <w:lvlJc w:val="left"/>
+      <w:pPr>
+        <w:tabs>
+          <w:tab w:val="num" w:pos="5760"/>
+        </w:tabs>
+        <w:ind w:left="5760" w:hanging="360"/>
+      </w:pPr>
+    </w:lvl>
+    <w:lvl w:ilvl="8" w:tentative="1">
+      <w:start w:val="1"/>
+      <w:numFmt w:val="decimal"/>
+      <w:lvlText w:val="%9."/>
+      <w:lvlJc w:val="left"/>
+      <w:pPr>
+        <w:tabs>
+          <w:tab w:val="num" w:pos="6480"/>
+        </w:tabs>
+        <w:ind w:left="6480" w:hanging="360"/>
+      </w:pPr>
+    </w:lvl>
+  </w:abstractNum>
+  <w:abstractNum w:abstractNumId="14" w15:restartNumberingAfterBreak="0">
     <w:nsid w:val="769630A7"/>
     <w:multiLevelType w:val="multilevel"/>
     <w:tmpl w:val="82DCD396"/>
@@ -2354,13 +2923,13 @@
     </w:lvl>
   </w:abstractNum>
   <w:num w:numId="1" w16cid:durableId="4984995">
-    <w:abstractNumId w:val="5"/>
+    <w:abstractNumId w:val="7"/>
   </w:num>
   <w:num w:numId="2" w16cid:durableId="1305161218">
-    <w:abstractNumId w:val="10"/>
+    <w:abstractNumId w:val="14"/>
   </w:num>
   <w:num w:numId="3" w16cid:durableId="1630353537">
-    <w:abstractNumId w:val="4"/>
+    <w:abstractNumId w:val="6"/>
     <w:lvlOverride w:ilvl="0">
       <w:lvl w:ilvl="0">
         <w:numFmt w:val="decimal"/>
@@ -2370,7 +2939,7 @@
     </w:lvlOverride>
   </w:num>
   <w:num w:numId="4" w16cid:durableId="1619796340">
-    <w:abstractNumId w:val="1"/>
+    <w:abstractNumId w:val="2"/>
     <w:lvlOverride w:ilvl="0">
       <w:lvl w:ilvl="0">
         <w:numFmt w:val="decimal"/>
@@ -2380,7 +2949,7 @@
     </w:lvlOverride>
   </w:num>
   <w:num w:numId="5" w16cid:durableId="159858888">
-    <w:abstractNumId w:val="9"/>
+    <w:abstractNumId w:val="12"/>
     <w:lvlOverride w:ilvl="0">
       <w:lvl w:ilvl="0">
         <w:numFmt w:val="decimal"/>
@@ -2393,13 +2962,13 @@
     <w:abstractNumId w:val="0"/>
   </w:num>
   <w:num w:numId="7" w16cid:durableId="1389573822">
+    <w:abstractNumId w:val="11"/>
+  </w:num>
+  <w:num w:numId="8" w16cid:durableId="1629779807">
     <w:abstractNumId w:val="8"/>
   </w:num>
-  <w:num w:numId="8" w16cid:durableId="1629779807">
-    <w:abstractNumId w:val="6"/>
-  </w:num>
   <w:num w:numId="9" w16cid:durableId="442116864">
-    <w:abstractNumId w:val="3"/>
+    <w:abstractNumId w:val="4"/>
     <w:lvlOverride w:ilvl="0">
       <w:lvl w:ilvl="0">
         <w:numFmt w:val="decimal"/>
@@ -2409,10 +2978,10 @@
     </w:lvlOverride>
   </w:num>
   <w:num w:numId="10" w16cid:durableId="1335760024">
-    <w:abstractNumId w:val="2"/>
+    <w:abstractNumId w:val="3"/>
   </w:num>
   <w:num w:numId="11" w16cid:durableId="355738792">
-    <w:abstractNumId w:val="7"/>
+    <w:abstractNumId w:val="9"/>
     <w:lvlOverride w:ilvl="0">
       <w:lvl w:ilvl="0">
         <w:numFmt w:val="decimal"/>
@@ -2420,6 +2989,32 @@
         <w:lvlJc w:val="left"/>
       </w:lvl>
     </w:lvlOverride>
+  </w:num>
+  <w:num w:numId="12" w16cid:durableId="732116347">
+    <w:abstractNumId w:val="5"/>
+    <w:lvlOverride w:ilvl="0">
+      <w:lvl w:ilvl="0">
+        <w:numFmt w:val="decimal"/>
+        <w:lvlText w:val="%1."/>
+        <w:lvlJc w:val="left"/>
+      </w:lvl>
+    </w:lvlOverride>
+  </w:num>
+  <w:num w:numId="13" w16cid:durableId="1537086731">
+    <w:abstractNumId w:val="1"/>
+  </w:num>
+  <w:num w:numId="14" w16cid:durableId="1140339484">
+    <w:abstractNumId w:val="13"/>
+    <w:lvlOverride w:ilvl="0">
+      <w:lvl w:ilvl="0">
+        <w:numFmt w:val="decimal"/>
+        <w:lvlText w:val="%1."/>
+        <w:lvlJc w:val="left"/>
+      </w:lvl>
+    </w:lvlOverride>
+  </w:num>
+  <w:num w:numId="15" w16cid:durableId="54739702">
+    <w:abstractNumId w:val="10"/>
   </w:num>
 </w:numbering>
 </file>
@@ -2824,7 +3419,7 @@
   <w:style w:type="paragraph" w:default="1" w:styleId="Normale">
     <w:name w:val="Normal"/>
     <w:qFormat/>
-    <w:rsid w:val="00957548"/>
+    <w:rsid w:val="003F5C6A"/>
   </w:style>
   <w:style w:type="character" w:default="1" w:styleId="Carpredefinitoparagrafo">
     <w:name w:val="Default Paragraph Font"/>

</xml_diff>

<commit_message>
commit dei punti 9 e 10
</commit_message>
<xml_diff>
--- a/docs/ProjectPlan.docx
+++ b/docs/ProjectPlan.docx
@@ -996,6 +996,147 @@
       </w:pPr>
       <w:r>
         <w:t>Ambiente di sviluppo: come IDE per lo sviluppo del codice verrà utilizzate Eclipse con, come linguaggio di programmazione, Java.</w:t>
+      </w:r>
+    </w:p>
+    <w:p>
+      <w:pPr>
+        <w:numPr>
+          <w:ilvl w:val="0"/>
+          <w:numId w:val="15"/>
+        </w:numPr>
+      </w:pPr>
+    </w:p>
+    <w:p>
+      <w:pPr>
+        <w:numPr>
+          <w:ilvl w:val="0"/>
+          <w:numId w:val="16"/>
+        </w:numPr>
+        <w:rPr>
+          <w:b/>
+          <w:bCs/>
+        </w:rPr>
+      </w:pPr>
+      <w:r>
+        <w:rPr>
+          <w:b/>
+          <w:bCs/>
+        </w:rPr>
+        <w:t>Garanzie di qualità</w:t>
+      </w:r>
+    </w:p>
+    <w:p>
+      <w:r>
+        <w:t>I fattori di qualità che verranno presi in considerazione durante tutto lo sviluppo del progetto saranno:</w:t>
+      </w:r>
+    </w:p>
+    <w:p>
+      <w:pPr>
+        <w:numPr>
+          <w:ilvl w:val="0"/>
+          <w:numId w:val="17"/>
+        </w:numPr>
+      </w:pPr>
+      <w:r>
+        <w:t>Correttezza: il grado in cui verranno soddisfatte le specifiche del programma e i bisogni dell'utente</w:t>
+      </w:r>
+    </w:p>
+    <w:p>
+      <w:pPr>
+        <w:numPr>
+          <w:ilvl w:val="0"/>
+          <w:numId w:val="17"/>
+        </w:numPr>
+      </w:pPr>
+      <w:r>
+        <w:t> Affidabilità: il fatto che il programma per svolgere la sua funzione utilizzi una precisione adeguata</w:t>
+      </w:r>
+    </w:p>
+    <w:p>
+      <w:pPr>
+        <w:numPr>
+          <w:ilvl w:val="0"/>
+          <w:numId w:val="17"/>
+        </w:numPr>
+      </w:pPr>
+      <w:r>
+        <w:t>Efficienza: rispettare le risorse a nostra disposizione e utilizzandole al meglio per evitare sprechi</w:t>
+      </w:r>
+    </w:p>
+    <w:p>
+      <w:pPr>
+        <w:numPr>
+          <w:ilvl w:val="0"/>
+          <w:numId w:val="17"/>
+        </w:numPr>
+      </w:pPr>
+      <w:r>
+        <w:t>Integrità: DA FARE SUCCESSIVAMENTE</w:t>
+      </w:r>
+    </w:p>
+    <w:p>
+      <w:pPr>
+        <w:numPr>
+          <w:ilvl w:val="0"/>
+          <w:numId w:val="17"/>
+        </w:numPr>
+      </w:pPr>
+      <w:r>
+        <w:t> Usabilità: "                      "</w:t>
+      </w:r>
+    </w:p>
+    <w:p>
+      <w:pPr>
+        <w:numPr>
+          <w:ilvl w:val="0"/>
+          <w:numId w:val="17"/>
+        </w:numPr>
+      </w:pPr>
+      <w:r>
+        <w:t> Manutenibilità: l'architettura del sistema verrà sviluppata cercando di ridurre il grado di dipendenza tra i componenti, cercando di ottenere più agevolazione sulle attività di correzione degli errori e l'inserimento di nuove funzionalità</w:t>
+      </w:r>
+    </w:p>
+    <w:p>
+      <w:pPr>
+        <w:numPr>
+          <w:ilvl w:val="0"/>
+          <w:numId w:val="17"/>
+        </w:numPr>
+      </w:pPr>
+    </w:p>
+    <w:p>
+      <w:pPr>
+        <w:numPr>
+          <w:ilvl w:val="0"/>
+          <w:numId w:val="18"/>
+        </w:numPr>
+        <w:rPr>
+          <w:b/>
+          <w:bCs/>
+        </w:rPr>
+      </w:pPr>
+      <w:r>
+        <w:rPr>
+          <w:b/>
+          <w:bCs/>
+        </w:rPr>
+        <w:t>Workpackages</w:t>
+      </w:r>
+    </w:p>
+    <w:p>
+      <w:r>
+        <w:t>Il progetto verrà suddiviso in attività, che saranno assegnate ai singoli membri del team, come indicato nel paragrafo 7 (</w:t>
+      </w:r>
+      <w:hyperlink r:id="rId22" w:anchor="heading=h.58iv4wmgs3xv" w:history="1">
+        <w:r>
+          <w:rPr>
+            <w:rStyle w:val="Collegamentoipertestuale"/>
+          </w:rPr>
+          <w:t>Personale</w:t>
+        </w:r>
+      </w:hyperlink>
+      <w:r>
+        <w:t>).</w:t>
       </w:r>
     </w:p>
     <w:p/>
@@ -1310,6 +1451,119 @@
     </w:lvl>
   </w:abstractNum>
   <w:abstractNum w:abstractNumId="2" w15:restartNumberingAfterBreak="0">
+    <w:nsid w:val="12D22C84"/>
+    <w:multiLevelType w:val="multilevel"/>
+    <w:tmpl w:val="E0B4D98E"/>
+    <w:lvl w:ilvl="0">
+      <w:start w:val="10"/>
+      <w:numFmt w:val="decimal"/>
+      <w:lvlText w:val="%1."/>
+      <w:lvlJc w:val="left"/>
+      <w:pPr>
+        <w:tabs>
+          <w:tab w:val="num" w:pos="720"/>
+        </w:tabs>
+        <w:ind w:left="720" w:hanging="360"/>
+      </w:pPr>
+    </w:lvl>
+    <w:lvl w:ilvl="1" w:tentative="1">
+      <w:start w:val="1"/>
+      <w:numFmt w:val="decimal"/>
+      <w:lvlText w:val="%2."/>
+      <w:lvlJc w:val="left"/>
+      <w:pPr>
+        <w:tabs>
+          <w:tab w:val="num" w:pos="1440"/>
+        </w:tabs>
+        <w:ind w:left="1440" w:hanging="360"/>
+      </w:pPr>
+    </w:lvl>
+    <w:lvl w:ilvl="2" w:tentative="1">
+      <w:start w:val="1"/>
+      <w:numFmt w:val="decimal"/>
+      <w:lvlText w:val="%3."/>
+      <w:lvlJc w:val="left"/>
+      <w:pPr>
+        <w:tabs>
+          <w:tab w:val="num" w:pos="2160"/>
+        </w:tabs>
+        <w:ind w:left="2160" w:hanging="360"/>
+      </w:pPr>
+    </w:lvl>
+    <w:lvl w:ilvl="3" w:tentative="1">
+      <w:start w:val="1"/>
+      <w:numFmt w:val="decimal"/>
+      <w:lvlText w:val="%4."/>
+      <w:lvlJc w:val="left"/>
+      <w:pPr>
+        <w:tabs>
+          <w:tab w:val="num" w:pos="2880"/>
+        </w:tabs>
+        <w:ind w:left="2880" w:hanging="360"/>
+      </w:pPr>
+    </w:lvl>
+    <w:lvl w:ilvl="4" w:tentative="1">
+      <w:start w:val="1"/>
+      <w:numFmt w:val="decimal"/>
+      <w:lvlText w:val="%5."/>
+      <w:lvlJc w:val="left"/>
+      <w:pPr>
+        <w:tabs>
+          <w:tab w:val="num" w:pos="3600"/>
+        </w:tabs>
+        <w:ind w:left="3600" w:hanging="360"/>
+      </w:pPr>
+    </w:lvl>
+    <w:lvl w:ilvl="5" w:tentative="1">
+      <w:start w:val="1"/>
+      <w:numFmt w:val="decimal"/>
+      <w:lvlText w:val="%6."/>
+      <w:lvlJc w:val="left"/>
+      <w:pPr>
+        <w:tabs>
+          <w:tab w:val="num" w:pos="4320"/>
+        </w:tabs>
+        <w:ind w:left="4320" w:hanging="360"/>
+      </w:pPr>
+    </w:lvl>
+    <w:lvl w:ilvl="6" w:tentative="1">
+      <w:start w:val="1"/>
+      <w:numFmt w:val="decimal"/>
+      <w:lvlText w:val="%7."/>
+      <w:lvlJc w:val="left"/>
+      <w:pPr>
+        <w:tabs>
+          <w:tab w:val="num" w:pos="5040"/>
+        </w:tabs>
+        <w:ind w:left="5040" w:hanging="360"/>
+      </w:pPr>
+    </w:lvl>
+    <w:lvl w:ilvl="7" w:tentative="1">
+      <w:start w:val="1"/>
+      <w:numFmt w:val="decimal"/>
+      <w:lvlText w:val="%8."/>
+      <w:lvlJc w:val="left"/>
+      <w:pPr>
+        <w:tabs>
+          <w:tab w:val="num" w:pos="5760"/>
+        </w:tabs>
+        <w:ind w:left="5760" w:hanging="360"/>
+      </w:pPr>
+    </w:lvl>
+    <w:lvl w:ilvl="8" w:tentative="1">
+      <w:start w:val="1"/>
+      <w:numFmt w:val="decimal"/>
+      <w:lvlText w:val="%9."/>
+      <w:lvlJc w:val="left"/>
+      <w:pPr>
+        <w:tabs>
+          <w:tab w:val="num" w:pos="6480"/>
+        </w:tabs>
+        <w:ind w:left="6480" w:hanging="360"/>
+      </w:pPr>
+    </w:lvl>
+  </w:abstractNum>
+  <w:abstractNum w:abstractNumId="3" w15:restartNumberingAfterBreak="0">
     <w:nsid w:val="18DE313F"/>
     <w:multiLevelType w:val="multilevel"/>
     <w:tmpl w:val="EC60AE26"/>
@@ -1422,7 +1676,120 @@
       </w:pPr>
     </w:lvl>
   </w:abstractNum>
-  <w:abstractNum w:abstractNumId="3" w15:restartNumberingAfterBreak="0">
+  <w:abstractNum w:abstractNumId="4" w15:restartNumberingAfterBreak="0">
+    <w:nsid w:val="1BFB2D5A"/>
+    <w:multiLevelType w:val="multilevel"/>
+    <w:tmpl w:val="265AAB1A"/>
+    <w:lvl w:ilvl="0">
+      <w:start w:val="9"/>
+      <w:numFmt w:val="decimal"/>
+      <w:lvlText w:val="%1."/>
+      <w:lvlJc w:val="left"/>
+      <w:pPr>
+        <w:tabs>
+          <w:tab w:val="num" w:pos="720"/>
+        </w:tabs>
+        <w:ind w:left="720" w:hanging="360"/>
+      </w:pPr>
+    </w:lvl>
+    <w:lvl w:ilvl="1" w:tentative="1">
+      <w:start w:val="1"/>
+      <w:numFmt w:val="decimal"/>
+      <w:lvlText w:val="%2."/>
+      <w:lvlJc w:val="left"/>
+      <w:pPr>
+        <w:tabs>
+          <w:tab w:val="num" w:pos="1440"/>
+        </w:tabs>
+        <w:ind w:left="1440" w:hanging="360"/>
+      </w:pPr>
+    </w:lvl>
+    <w:lvl w:ilvl="2" w:tentative="1">
+      <w:start w:val="1"/>
+      <w:numFmt w:val="decimal"/>
+      <w:lvlText w:val="%3."/>
+      <w:lvlJc w:val="left"/>
+      <w:pPr>
+        <w:tabs>
+          <w:tab w:val="num" w:pos="2160"/>
+        </w:tabs>
+        <w:ind w:left="2160" w:hanging="360"/>
+      </w:pPr>
+    </w:lvl>
+    <w:lvl w:ilvl="3" w:tentative="1">
+      <w:start w:val="1"/>
+      <w:numFmt w:val="decimal"/>
+      <w:lvlText w:val="%4."/>
+      <w:lvlJc w:val="left"/>
+      <w:pPr>
+        <w:tabs>
+          <w:tab w:val="num" w:pos="2880"/>
+        </w:tabs>
+        <w:ind w:left="2880" w:hanging="360"/>
+      </w:pPr>
+    </w:lvl>
+    <w:lvl w:ilvl="4" w:tentative="1">
+      <w:start w:val="1"/>
+      <w:numFmt w:val="decimal"/>
+      <w:lvlText w:val="%5."/>
+      <w:lvlJc w:val="left"/>
+      <w:pPr>
+        <w:tabs>
+          <w:tab w:val="num" w:pos="3600"/>
+        </w:tabs>
+        <w:ind w:left="3600" w:hanging="360"/>
+      </w:pPr>
+    </w:lvl>
+    <w:lvl w:ilvl="5" w:tentative="1">
+      <w:start w:val="1"/>
+      <w:numFmt w:val="decimal"/>
+      <w:lvlText w:val="%6."/>
+      <w:lvlJc w:val="left"/>
+      <w:pPr>
+        <w:tabs>
+          <w:tab w:val="num" w:pos="4320"/>
+        </w:tabs>
+        <w:ind w:left="4320" w:hanging="360"/>
+      </w:pPr>
+    </w:lvl>
+    <w:lvl w:ilvl="6" w:tentative="1">
+      <w:start w:val="1"/>
+      <w:numFmt w:val="decimal"/>
+      <w:lvlText w:val="%7."/>
+      <w:lvlJc w:val="left"/>
+      <w:pPr>
+        <w:tabs>
+          <w:tab w:val="num" w:pos="5040"/>
+        </w:tabs>
+        <w:ind w:left="5040" w:hanging="360"/>
+      </w:pPr>
+    </w:lvl>
+    <w:lvl w:ilvl="7" w:tentative="1">
+      <w:start w:val="1"/>
+      <w:numFmt w:val="decimal"/>
+      <w:lvlText w:val="%8."/>
+      <w:lvlJc w:val="left"/>
+      <w:pPr>
+        <w:tabs>
+          <w:tab w:val="num" w:pos="5760"/>
+        </w:tabs>
+        <w:ind w:left="5760" w:hanging="360"/>
+      </w:pPr>
+    </w:lvl>
+    <w:lvl w:ilvl="8" w:tentative="1">
+      <w:start w:val="1"/>
+      <w:numFmt w:val="decimal"/>
+      <w:lvlText w:val="%9."/>
+      <w:lvlJc w:val="left"/>
+      <w:pPr>
+        <w:tabs>
+          <w:tab w:val="num" w:pos="6480"/>
+        </w:tabs>
+        <w:ind w:left="6480" w:hanging="360"/>
+      </w:pPr>
+    </w:lvl>
+  </w:abstractNum>
+  <w:abstractNum w:abstractNumId="5" w15:restartNumberingAfterBreak="0">
     <w:nsid w:val="2C9048C5"/>
     <w:multiLevelType w:val="multilevel"/>
     <w:tmpl w:val="E58E1BE0"/>
@@ -1571,7 +1938,7 @@
       </w:rPr>
     </w:lvl>
   </w:abstractNum>
-  <w:abstractNum w:abstractNumId="4" w15:restartNumberingAfterBreak="0">
+  <w:abstractNum w:abstractNumId="6" w15:restartNumberingAfterBreak="0">
     <w:nsid w:val="3B8F2531"/>
     <w:multiLevelType w:val="multilevel"/>
     <w:tmpl w:val="0B8C59E8"/>
@@ -1684,7 +2051,7 @@
       </w:pPr>
     </w:lvl>
   </w:abstractNum>
-  <w:abstractNum w:abstractNumId="5" w15:restartNumberingAfterBreak="0">
+  <w:abstractNum w:abstractNumId="7" w15:restartNumberingAfterBreak="0">
     <w:nsid w:val="40F110E0"/>
     <w:multiLevelType w:val="multilevel"/>
     <w:tmpl w:val="1BC6BA08"/>
@@ -1797,7 +2164,7 @@
       </w:pPr>
     </w:lvl>
   </w:abstractNum>
-  <w:abstractNum w:abstractNumId="6" w15:restartNumberingAfterBreak="0">
+  <w:abstractNum w:abstractNumId="8" w15:restartNumberingAfterBreak="0">
     <w:nsid w:val="42155A82"/>
     <w:multiLevelType w:val="multilevel"/>
     <w:tmpl w:val="F2C621D6"/>
@@ -1910,7 +2277,7 @@
       </w:pPr>
     </w:lvl>
   </w:abstractNum>
-  <w:abstractNum w:abstractNumId="7" w15:restartNumberingAfterBreak="0">
+  <w:abstractNum w:abstractNumId="9" w15:restartNumberingAfterBreak="0">
     <w:nsid w:val="434502F1"/>
     <w:multiLevelType w:val="multilevel"/>
     <w:tmpl w:val="14208AAA"/>
@@ -2023,7 +2390,7 @@
       </w:pPr>
     </w:lvl>
   </w:abstractNum>
-  <w:abstractNum w:abstractNumId="8" w15:restartNumberingAfterBreak="0">
+  <w:abstractNum w:abstractNumId="10" w15:restartNumberingAfterBreak="0">
     <w:nsid w:val="45365C7C"/>
     <w:multiLevelType w:val="multilevel"/>
     <w:tmpl w:val="95CE7026"/>
@@ -2172,7 +2539,7 @@
       </w:rPr>
     </w:lvl>
   </w:abstractNum>
-  <w:abstractNum w:abstractNumId="9" w15:restartNumberingAfterBreak="0">
+  <w:abstractNum w:abstractNumId="11" w15:restartNumberingAfterBreak="0">
     <w:nsid w:val="4870274E"/>
     <w:multiLevelType w:val="multilevel"/>
     <w:tmpl w:val="40823E72"/>
@@ -2285,7 +2652,7 @@
       </w:pPr>
     </w:lvl>
   </w:abstractNum>
-  <w:abstractNum w:abstractNumId="10" w15:restartNumberingAfterBreak="0">
+  <w:abstractNum w:abstractNumId="12" w15:restartNumberingAfterBreak="0">
     <w:nsid w:val="57E356C5"/>
     <w:multiLevelType w:val="multilevel"/>
     <w:tmpl w:val="202A2BF6"/>
@@ -2434,7 +2801,7 @@
       </w:rPr>
     </w:lvl>
   </w:abstractNum>
-  <w:abstractNum w:abstractNumId="11" w15:restartNumberingAfterBreak="0">
+  <w:abstractNum w:abstractNumId="13" w15:restartNumberingAfterBreak="0">
     <w:nsid w:val="634F13D6"/>
     <w:multiLevelType w:val="multilevel"/>
     <w:tmpl w:val="79067534"/>
@@ -2583,7 +2950,7 @@
       </w:rPr>
     </w:lvl>
   </w:abstractNum>
-  <w:abstractNum w:abstractNumId="12" w15:restartNumberingAfterBreak="0">
+  <w:abstractNum w:abstractNumId="14" w15:restartNumberingAfterBreak="0">
     <w:nsid w:val="72100FA2"/>
     <w:multiLevelType w:val="multilevel"/>
     <w:tmpl w:val="CB3411EA"/>
@@ -2696,7 +3063,7 @@
       </w:pPr>
     </w:lvl>
   </w:abstractNum>
-  <w:abstractNum w:abstractNumId="13" w15:restartNumberingAfterBreak="0">
+  <w:abstractNum w:abstractNumId="15" w15:restartNumberingAfterBreak="0">
     <w:nsid w:val="73AA09E1"/>
     <w:multiLevelType w:val="multilevel"/>
     <w:tmpl w:val="46B01D56"/>
@@ -2809,7 +3176,156 @@
       </w:pPr>
     </w:lvl>
   </w:abstractNum>
-  <w:abstractNum w:abstractNumId="14" w15:restartNumberingAfterBreak="0">
+  <w:abstractNum w:abstractNumId="16" w15:restartNumberingAfterBreak="0">
+    <w:nsid w:val="766D099B"/>
+    <w:multiLevelType w:val="multilevel"/>
+    <w:tmpl w:val="8666930E"/>
+    <w:lvl w:ilvl="0">
+      <w:start w:val="1"/>
+      <w:numFmt w:val="bullet"/>
+      <w:lvlText w:val=""/>
+      <w:lvlJc w:val="left"/>
+      <w:pPr>
+        <w:tabs>
+          <w:tab w:val="num" w:pos="720"/>
+        </w:tabs>
+        <w:ind w:left="720" w:hanging="360"/>
+      </w:pPr>
+      <w:rPr>
+        <w:rFonts w:ascii="Symbol" w:hAnsi="Symbol" w:hint="default"/>
+        <w:sz w:val="20"/>
+      </w:rPr>
+    </w:lvl>
+    <w:lvl w:ilvl="1" w:tentative="1">
+      <w:start w:val="1"/>
+      <w:numFmt w:val="bullet"/>
+      <w:lvlText w:val="o"/>
+      <w:lvlJc w:val="left"/>
+      <w:pPr>
+        <w:tabs>
+          <w:tab w:val="num" w:pos="1440"/>
+        </w:tabs>
+        <w:ind w:left="1440" w:hanging="360"/>
+      </w:pPr>
+      <w:rPr>
+        <w:rFonts w:ascii="Courier New" w:hAnsi="Courier New" w:hint="default"/>
+        <w:sz w:val="20"/>
+      </w:rPr>
+    </w:lvl>
+    <w:lvl w:ilvl="2" w:tentative="1">
+      <w:start w:val="1"/>
+      <w:numFmt w:val="bullet"/>
+      <w:lvlText w:val=""/>
+      <w:lvlJc w:val="left"/>
+      <w:pPr>
+        <w:tabs>
+          <w:tab w:val="num" w:pos="2160"/>
+        </w:tabs>
+        <w:ind w:left="2160" w:hanging="360"/>
+      </w:pPr>
+      <w:rPr>
+        <w:rFonts w:ascii="Wingdings" w:hAnsi="Wingdings" w:hint="default"/>
+        <w:sz w:val="20"/>
+      </w:rPr>
+    </w:lvl>
+    <w:lvl w:ilvl="3" w:tentative="1">
+      <w:start w:val="1"/>
+      <w:numFmt w:val="bullet"/>
+      <w:lvlText w:val=""/>
+      <w:lvlJc w:val="left"/>
+      <w:pPr>
+        <w:tabs>
+          <w:tab w:val="num" w:pos="2880"/>
+        </w:tabs>
+        <w:ind w:left="2880" w:hanging="360"/>
+      </w:pPr>
+      <w:rPr>
+        <w:rFonts w:ascii="Wingdings" w:hAnsi="Wingdings" w:hint="default"/>
+        <w:sz w:val="20"/>
+      </w:rPr>
+    </w:lvl>
+    <w:lvl w:ilvl="4" w:tentative="1">
+      <w:start w:val="1"/>
+      <w:numFmt w:val="bullet"/>
+      <w:lvlText w:val=""/>
+      <w:lvlJc w:val="left"/>
+      <w:pPr>
+        <w:tabs>
+          <w:tab w:val="num" w:pos="3600"/>
+        </w:tabs>
+        <w:ind w:left="3600" w:hanging="360"/>
+      </w:pPr>
+      <w:rPr>
+        <w:rFonts w:ascii="Wingdings" w:hAnsi="Wingdings" w:hint="default"/>
+        <w:sz w:val="20"/>
+      </w:rPr>
+    </w:lvl>
+    <w:lvl w:ilvl="5" w:tentative="1">
+      <w:start w:val="1"/>
+      <w:numFmt w:val="bullet"/>
+      <w:lvlText w:val=""/>
+      <w:lvlJc w:val="left"/>
+      <w:pPr>
+        <w:tabs>
+          <w:tab w:val="num" w:pos="4320"/>
+        </w:tabs>
+        <w:ind w:left="4320" w:hanging="360"/>
+      </w:pPr>
+      <w:rPr>
+        <w:rFonts w:ascii="Wingdings" w:hAnsi="Wingdings" w:hint="default"/>
+        <w:sz w:val="20"/>
+      </w:rPr>
+    </w:lvl>
+    <w:lvl w:ilvl="6" w:tentative="1">
+      <w:start w:val="1"/>
+      <w:numFmt w:val="bullet"/>
+      <w:lvlText w:val=""/>
+      <w:lvlJc w:val="left"/>
+      <w:pPr>
+        <w:tabs>
+          <w:tab w:val="num" w:pos="5040"/>
+        </w:tabs>
+        <w:ind w:left="5040" w:hanging="360"/>
+      </w:pPr>
+      <w:rPr>
+        <w:rFonts w:ascii="Wingdings" w:hAnsi="Wingdings" w:hint="default"/>
+        <w:sz w:val="20"/>
+      </w:rPr>
+    </w:lvl>
+    <w:lvl w:ilvl="7" w:tentative="1">
+      <w:start w:val="1"/>
+      <w:numFmt w:val="bullet"/>
+      <w:lvlText w:val=""/>
+      <w:lvlJc w:val="left"/>
+      <w:pPr>
+        <w:tabs>
+          <w:tab w:val="num" w:pos="5760"/>
+        </w:tabs>
+        <w:ind w:left="5760" w:hanging="360"/>
+      </w:pPr>
+      <w:rPr>
+        <w:rFonts w:ascii="Wingdings" w:hAnsi="Wingdings" w:hint="default"/>
+        <w:sz w:val="20"/>
+      </w:rPr>
+    </w:lvl>
+    <w:lvl w:ilvl="8" w:tentative="1">
+      <w:start w:val="1"/>
+      <w:numFmt w:val="bullet"/>
+      <w:lvlText w:val=""/>
+      <w:lvlJc w:val="left"/>
+      <w:pPr>
+        <w:tabs>
+          <w:tab w:val="num" w:pos="6480"/>
+        </w:tabs>
+        <w:ind w:left="6480" w:hanging="360"/>
+      </w:pPr>
+      <w:rPr>
+        <w:rFonts w:ascii="Wingdings" w:hAnsi="Wingdings" w:hint="default"/>
+        <w:sz w:val="20"/>
+      </w:rPr>
+    </w:lvl>
+  </w:abstractNum>
+  <w:abstractNum w:abstractNumId="17" w15:restartNumberingAfterBreak="0">
     <w:nsid w:val="769630A7"/>
     <w:multiLevelType w:val="multilevel"/>
     <w:tmpl w:val="82DCD396"/>
@@ -2923,13 +3439,13 @@
     </w:lvl>
   </w:abstractNum>
   <w:num w:numId="1" w16cid:durableId="4984995">
-    <w:abstractNumId w:val="7"/>
+    <w:abstractNumId w:val="9"/>
   </w:num>
   <w:num w:numId="2" w16cid:durableId="1305161218">
-    <w:abstractNumId w:val="14"/>
+    <w:abstractNumId w:val="17"/>
   </w:num>
   <w:num w:numId="3" w16cid:durableId="1630353537">
-    <w:abstractNumId w:val="6"/>
+    <w:abstractNumId w:val="8"/>
     <w:lvlOverride w:ilvl="0">
       <w:lvl w:ilvl="0">
         <w:numFmt w:val="decimal"/>
@@ -2939,7 +3455,7 @@
     </w:lvlOverride>
   </w:num>
   <w:num w:numId="4" w16cid:durableId="1619796340">
-    <w:abstractNumId w:val="2"/>
+    <w:abstractNumId w:val="3"/>
     <w:lvlOverride w:ilvl="0">
       <w:lvl w:ilvl="0">
         <w:numFmt w:val="decimal"/>
@@ -2949,7 +3465,7 @@
     </w:lvlOverride>
   </w:num>
   <w:num w:numId="5" w16cid:durableId="159858888">
-    <w:abstractNumId w:val="12"/>
+    <w:abstractNumId w:val="14"/>
     <w:lvlOverride w:ilvl="0">
       <w:lvl w:ilvl="0">
         <w:numFmt w:val="decimal"/>
@@ -2962,13 +3478,13 @@
     <w:abstractNumId w:val="0"/>
   </w:num>
   <w:num w:numId="7" w16cid:durableId="1389573822">
-    <w:abstractNumId w:val="11"/>
+    <w:abstractNumId w:val="13"/>
   </w:num>
   <w:num w:numId="8" w16cid:durableId="1629779807">
-    <w:abstractNumId w:val="8"/>
+    <w:abstractNumId w:val="10"/>
   </w:num>
   <w:num w:numId="9" w16cid:durableId="442116864">
-    <w:abstractNumId w:val="4"/>
+    <w:abstractNumId w:val="6"/>
     <w:lvlOverride w:ilvl="0">
       <w:lvl w:ilvl="0">
         <w:numFmt w:val="decimal"/>
@@ -2978,10 +3494,10 @@
     </w:lvlOverride>
   </w:num>
   <w:num w:numId="10" w16cid:durableId="1335760024">
-    <w:abstractNumId w:val="3"/>
+    <w:abstractNumId w:val="5"/>
   </w:num>
   <w:num w:numId="11" w16cid:durableId="355738792">
-    <w:abstractNumId w:val="9"/>
+    <w:abstractNumId w:val="11"/>
     <w:lvlOverride w:ilvl="0">
       <w:lvl w:ilvl="0">
         <w:numFmt w:val="decimal"/>
@@ -2991,7 +3507,7 @@
     </w:lvlOverride>
   </w:num>
   <w:num w:numId="12" w16cid:durableId="732116347">
-    <w:abstractNumId w:val="5"/>
+    <w:abstractNumId w:val="7"/>
     <w:lvlOverride w:ilvl="0">
       <w:lvl w:ilvl="0">
         <w:numFmt w:val="decimal"/>
@@ -3004,7 +3520,7 @@
     <w:abstractNumId w:val="1"/>
   </w:num>
   <w:num w:numId="14" w16cid:durableId="1140339484">
-    <w:abstractNumId w:val="13"/>
+    <w:abstractNumId w:val="15"/>
     <w:lvlOverride w:ilvl="0">
       <w:lvl w:ilvl="0">
         <w:numFmt w:val="decimal"/>
@@ -3014,7 +3530,30 @@
     </w:lvlOverride>
   </w:num>
   <w:num w:numId="15" w16cid:durableId="54739702">
-    <w:abstractNumId w:val="10"/>
+    <w:abstractNumId w:val="12"/>
+  </w:num>
+  <w:num w:numId="16" w16cid:durableId="1243954330">
+    <w:abstractNumId w:val="4"/>
+    <w:lvlOverride w:ilvl="0">
+      <w:lvl w:ilvl="0">
+        <w:numFmt w:val="decimal"/>
+        <w:lvlText w:val="%1."/>
+        <w:lvlJc w:val="left"/>
+      </w:lvl>
+    </w:lvlOverride>
+  </w:num>
+  <w:num w:numId="17" w16cid:durableId="371542000">
+    <w:abstractNumId w:val="16"/>
+  </w:num>
+  <w:num w:numId="18" w16cid:durableId="855385703">
+    <w:abstractNumId w:val="2"/>
+    <w:lvlOverride w:ilvl="0">
+      <w:lvl w:ilvl="0">
+        <w:numFmt w:val="decimal"/>
+        <w:lvlText w:val="%1."/>
+        <w:lvlJc w:val="left"/>
+      </w:lvl>
+    </w:lvlOverride>
   </w:num>
 </w:numbering>
 </file>
@@ -3419,7 +3958,7 @@
   <w:style w:type="paragraph" w:default="1" w:styleId="Normale">
     <w:name w:val="Normal"/>
     <w:qFormat/>
-    <w:rsid w:val="003F5C6A"/>
+    <w:rsid w:val="0034319F"/>
   </w:style>
   <w:style w:type="character" w:default="1" w:styleId="Carpredefinitoparagrafo">
     <w:name w:val="Default Paragraph Font"/>

</xml_diff>